<commit_message>
first tests of naivebayes and decisiontree classifier with reduced data set
</commit_message>
<xml_diff>
--- a/topics.docx
+++ b/topics.docx
@@ -57,8 +57,6 @@
       <w:r>
         <w:t>Argument Mining</w:t>
       </w:r>
-      <w:bookmarkStart w:id="0" w:name="_GoBack"/>
-      <w:bookmarkEnd w:id="0"/>
     </w:p>
     <w:p>
       <w:proofErr w:type="spellStart"/>
@@ -122,6 +120,315 @@
       <w:r>
         <w:t>NAG</w:t>
       </w:r>
+    </w:p>
+    <w:p/>
+    <w:p>
+      <w:hyperlink r:id="rId5" w:history="1">
+        <w:r>
+          <w:rPr>
+            <w:rStyle w:val="Hyperlink"/>
+          </w:rPr>
+          <w:t>https://towardsdatascience.com/another-machine-learning-walk-through-and-a-challenge-8fae1e187a64</w:t>
+        </w:r>
+      </w:hyperlink>
+    </w:p>
+    <w:p>
+      <w:pPr>
+        <w:rPr>
+          <w:lang w:val="en-US"/>
+        </w:rPr>
+      </w:pPr>
+      <w:r>
+        <w:rPr>
+          <w:lang w:val="en-US"/>
+        </w:rPr>
+        <w:t>To solve this problem, we’ll follow a standard data science pipeline plan of attack:</w:t>
+      </w:r>
+    </w:p>
+    <w:p>
+      <w:pPr>
+        <w:numPr>
+          <w:ilvl w:val="0"/>
+          <w:numId w:val="3"/>
+        </w:numPr>
+      </w:pPr>
+      <w:proofErr w:type="spellStart"/>
+      <w:r>
+        <w:rPr>
+          <w:b/>
+          <w:bCs/>
+        </w:rPr>
+        <w:t>Understand</w:t>
+      </w:r>
+      <w:proofErr w:type="spellEnd"/>
+      <w:r>
+        <w:rPr>
+          <w:b/>
+          <w:bCs/>
+        </w:rPr>
+        <w:t xml:space="preserve"> </w:t>
+      </w:r>
+      <w:proofErr w:type="spellStart"/>
+      <w:r>
+        <w:rPr>
+          <w:b/>
+          <w:bCs/>
+        </w:rPr>
+        <w:t>the</w:t>
+      </w:r>
+      <w:proofErr w:type="spellEnd"/>
+      <w:r>
+        <w:rPr>
+          <w:b/>
+          <w:bCs/>
+        </w:rPr>
+        <w:t xml:space="preserve"> </w:t>
+      </w:r>
+      <w:proofErr w:type="spellStart"/>
+      <w:r>
+        <w:rPr>
+          <w:b/>
+          <w:bCs/>
+        </w:rPr>
+        <w:t>problem</w:t>
+      </w:r>
+      <w:proofErr w:type="spellEnd"/>
+      <w:r>
+        <w:rPr>
+          <w:b/>
+          <w:bCs/>
+        </w:rPr>
+        <w:t xml:space="preserve"> and </w:t>
+      </w:r>
+      <w:proofErr w:type="spellStart"/>
+      <w:r>
+        <w:rPr>
+          <w:b/>
+          <w:bCs/>
+        </w:rPr>
+        <w:t>data</w:t>
+      </w:r>
+      <w:proofErr w:type="spellEnd"/>
+    </w:p>
+    <w:p>
+      <w:pPr>
+        <w:numPr>
+          <w:ilvl w:val="0"/>
+          <w:numId w:val="3"/>
+        </w:numPr>
+      </w:pPr>
+      <w:r>
+        <w:rPr>
+          <w:b/>
+          <w:bCs/>
+        </w:rPr>
+        <w:t xml:space="preserve">Data </w:t>
+      </w:r>
+      <w:proofErr w:type="spellStart"/>
+      <w:r>
+        <w:rPr>
+          <w:b/>
+          <w:bCs/>
+        </w:rPr>
+        <w:t>exploration</w:t>
+      </w:r>
+      <w:proofErr w:type="spellEnd"/>
+      <w:r>
+        <w:rPr>
+          <w:b/>
+          <w:bCs/>
+        </w:rPr>
+        <w:t xml:space="preserve"> / </w:t>
+      </w:r>
+      <w:proofErr w:type="spellStart"/>
+      <w:r>
+        <w:rPr>
+          <w:b/>
+          <w:bCs/>
+        </w:rPr>
+        <w:t>data</w:t>
+      </w:r>
+      <w:proofErr w:type="spellEnd"/>
+      <w:r>
+        <w:rPr>
+          <w:b/>
+          <w:bCs/>
+        </w:rPr>
+        <w:t xml:space="preserve"> </w:t>
+      </w:r>
+      <w:proofErr w:type="spellStart"/>
+      <w:r>
+        <w:rPr>
+          <w:b/>
+          <w:bCs/>
+        </w:rPr>
+        <w:t>cleaning</w:t>
+      </w:r>
+      <w:proofErr w:type="spellEnd"/>
+    </w:p>
+    <w:p>
+      <w:pPr>
+        <w:numPr>
+          <w:ilvl w:val="0"/>
+          <w:numId w:val="3"/>
+        </w:numPr>
+      </w:pPr>
+      <w:r>
+        <w:rPr>
+          <w:b/>
+          <w:bCs/>
+        </w:rPr>
+        <w:t xml:space="preserve">Feature </w:t>
+      </w:r>
+      <w:proofErr w:type="spellStart"/>
+      <w:r>
+        <w:rPr>
+          <w:b/>
+          <w:bCs/>
+        </w:rPr>
+        <w:t>engineering</w:t>
+      </w:r>
+      <w:proofErr w:type="spellEnd"/>
+      <w:r>
+        <w:rPr>
+          <w:b/>
+          <w:bCs/>
+        </w:rPr>
+        <w:t xml:space="preserve"> / feature </w:t>
+      </w:r>
+      <w:proofErr w:type="spellStart"/>
+      <w:r>
+        <w:rPr>
+          <w:b/>
+          <w:bCs/>
+        </w:rPr>
+        <w:t>selection</w:t>
+      </w:r>
+      <w:proofErr w:type="spellEnd"/>
+    </w:p>
+    <w:p>
+      <w:pPr>
+        <w:numPr>
+          <w:ilvl w:val="0"/>
+          <w:numId w:val="3"/>
+        </w:numPr>
+      </w:pPr>
+      <w:r>
+        <w:rPr>
+          <w:b/>
+          <w:bCs/>
+        </w:rPr>
+        <w:t xml:space="preserve">Model </w:t>
+      </w:r>
+      <w:proofErr w:type="spellStart"/>
+      <w:r>
+        <w:rPr>
+          <w:b/>
+          <w:bCs/>
+        </w:rPr>
+        <w:t>evaluation</w:t>
+      </w:r>
+      <w:proofErr w:type="spellEnd"/>
+      <w:r>
+        <w:rPr>
+          <w:b/>
+          <w:bCs/>
+        </w:rPr>
+        <w:t xml:space="preserve"> and </w:t>
+      </w:r>
+      <w:proofErr w:type="spellStart"/>
+      <w:r>
+        <w:rPr>
+          <w:b/>
+          <w:bCs/>
+        </w:rPr>
+        <w:t>selection</w:t>
+      </w:r>
+      <w:proofErr w:type="spellEnd"/>
+    </w:p>
+    <w:p>
+      <w:pPr>
+        <w:numPr>
+          <w:ilvl w:val="0"/>
+          <w:numId w:val="3"/>
+        </w:numPr>
+      </w:pPr>
+      <w:r>
+        <w:rPr>
+          <w:b/>
+          <w:bCs/>
+        </w:rPr>
+        <w:t xml:space="preserve">Model </w:t>
+      </w:r>
+      <w:proofErr w:type="spellStart"/>
+      <w:r>
+        <w:rPr>
+          <w:b/>
+          <w:bCs/>
+        </w:rPr>
+        <w:t>optimization</w:t>
+      </w:r>
+      <w:proofErr w:type="spellEnd"/>
+    </w:p>
+    <w:p>
+      <w:pPr>
+        <w:numPr>
+          <w:ilvl w:val="0"/>
+          <w:numId w:val="3"/>
+        </w:numPr>
+      </w:pPr>
+      <w:r>
+        <w:rPr>
+          <w:b/>
+          <w:bCs/>
+        </w:rPr>
+        <w:t xml:space="preserve">Interpretation </w:t>
+      </w:r>
+      <w:proofErr w:type="spellStart"/>
+      <w:r>
+        <w:rPr>
+          <w:b/>
+          <w:bCs/>
+        </w:rPr>
+        <w:t>of</w:t>
+      </w:r>
+      <w:proofErr w:type="spellEnd"/>
+      <w:r>
+        <w:rPr>
+          <w:b/>
+          <w:bCs/>
+        </w:rPr>
+        <w:t xml:space="preserve"> </w:t>
+      </w:r>
+      <w:proofErr w:type="spellStart"/>
+      <w:r>
+        <w:rPr>
+          <w:b/>
+          <w:bCs/>
+        </w:rPr>
+        <w:t>results</w:t>
+      </w:r>
+      <w:proofErr w:type="spellEnd"/>
+      <w:r>
+        <w:rPr>
+          <w:b/>
+          <w:bCs/>
+        </w:rPr>
+        <w:t xml:space="preserve"> and </w:t>
+      </w:r>
+      <w:proofErr w:type="spellStart"/>
+      <w:r>
+        <w:rPr>
+          <w:b/>
+          <w:bCs/>
+        </w:rPr>
+        <w:t>predictions</w:t>
+      </w:r>
+      <w:proofErr w:type="spellEnd"/>
+    </w:p>
+    <w:p>
+      <w:bookmarkStart w:id="0" w:name="_GoBack"/>
+      <w:bookmarkEnd w:id="0"/>
     </w:p>
     <w:sectPr>
       <w:pgSz w:w="11906" w:h="16838"/>
@@ -248,6 +555,119 @@
     </w:lvl>
   </w:abstractNum>
   <w:abstractNum w:abstractNumId="1" w15:restartNumberingAfterBreak="0">
+    <w:nsid w:val="1770493C"/>
+    <w:multiLevelType w:val="multilevel"/>
+    <w:tmpl w:val="ACF84AAE"/>
+    <w:lvl w:ilvl="0">
+      <w:start w:val="1"/>
+      <w:numFmt w:val="decimal"/>
+      <w:lvlText w:val="%1."/>
+      <w:lvlJc w:val="left"/>
+      <w:pPr>
+        <w:tabs>
+          <w:tab w:val="num" w:pos="720"/>
+        </w:tabs>
+        <w:ind w:left="720" w:hanging="360"/>
+      </w:pPr>
+    </w:lvl>
+    <w:lvl w:ilvl="1" w:tentative="1">
+      <w:start w:val="1"/>
+      <w:numFmt w:val="decimal"/>
+      <w:lvlText w:val="%2."/>
+      <w:lvlJc w:val="left"/>
+      <w:pPr>
+        <w:tabs>
+          <w:tab w:val="num" w:pos="1440"/>
+        </w:tabs>
+        <w:ind w:left="1440" w:hanging="360"/>
+      </w:pPr>
+    </w:lvl>
+    <w:lvl w:ilvl="2" w:tentative="1">
+      <w:start w:val="1"/>
+      <w:numFmt w:val="decimal"/>
+      <w:lvlText w:val="%3."/>
+      <w:lvlJc w:val="left"/>
+      <w:pPr>
+        <w:tabs>
+          <w:tab w:val="num" w:pos="2160"/>
+        </w:tabs>
+        <w:ind w:left="2160" w:hanging="360"/>
+      </w:pPr>
+    </w:lvl>
+    <w:lvl w:ilvl="3" w:tentative="1">
+      <w:start w:val="1"/>
+      <w:numFmt w:val="decimal"/>
+      <w:lvlText w:val="%4."/>
+      <w:lvlJc w:val="left"/>
+      <w:pPr>
+        <w:tabs>
+          <w:tab w:val="num" w:pos="2880"/>
+        </w:tabs>
+        <w:ind w:left="2880" w:hanging="360"/>
+      </w:pPr>
+    </w:lvl>
+    <w:lvl w:ilvl="4" w:tentative="1">
+      <w:start w:val="1"/>
+      <w:numFmt w:val="decimal"/>
+      <w:lvlText w:val="%5."/>
+      <w:lvlJc w:val="left"/>
+      <w:pPr>
+        <w:tabs>
+          <w:tab w:val="num" w:pos="3600"/>
+        </w:tabs>
+        <w:ind w:left="3600" w:hanging="360"/>
+      </w:pPr>
+    </w:lvl>
+    <w:lvl w:ilvl="5" w:tentative="1">
+      <w:start w:val="1"/>
+      <w:numFmt w:val="decimal"/>
+      <w:lvlText w:val="%6."/>
+      <w:lvlJc w:val="left"/>
+      <w:pPr>
+        <w:tabs>
+          <w:tab w:val="num" w:pos="4320"/>
+        </w:tabs>
+        <w:ind w:left="4320" w:hanging="360"/>
+      </w:pPr>
+    </w:lvl>
+    <w:lvl w:ilvl="6" w:tentative="1">
+      <w:start w:val="1"/>
+      <w:numFmt w:val="decimal"/>
+      <w:lvlText w:val="%7."/>
+      <w:lvlJc w:val="left"/>
+      <w:pPr>
+        <w:tabs>
+          <w:tab w:val="num" w:pos="5040"/>
+        </w:tabs>
+        <w:ind w:left="5040" w:hanging="360"/>
+      </w:pPr>
+    </w:lvl>
+    <w:lvl w:ilvl="7" w:tentative="1">
+      <w:start w:val="1"/>
+      <w:numFmt w:val="decimal"/>
+      <w:lvlText w:val="%8."/>
+      <w:lvlJc w:val="left"/>
+      <w:pPr>
+        <w:tabs>
+          <w:tab w:val="num" w:pos="5760"/>
+        </w:tabs>
+        <w:ind w:left="5760" w:hanging="360"/>
+      </w:pPr>
+    </w:lvl>
+    <w:lvl w:ilvl="8" w:tentative="1">
+      <w:start w:val="1"/>
+      <w:numFmt w:val="decimal"/>
+      <w:lvlText w:val="%9."/>
+      <w:lvlJc w:val="left"/>
+      <w:pPr>
+        <w:tabs>
+          <w:tab w:val="num" w:pos="6480"/>
+        </w:tabs>
+        <w:ind w:left="6480" w:hanging="360"/>
+      </w:pPr>
+    </w:lvl>
+  </w:abstractNum>
+  <w:abstractNum w:abstractNumId="2" w15:restartNumberingAfterBreak="0">
     <w:nsid w:val="76A27989"/>
     <w:multiLevelType w:val="hybridMultilevel"/>
     <w:tmpl w:val="6F848DAA"/>
@@ -360,10 +780,13 @@
     </w:lvl>
   </w:abstractNum>
   <w:num w:numId="1">
-    <w:abstractNumId w:val="1"/>
+    <w:abstractNumId w:val="2"/>
   </w:num>
   <w:num w:numId="2">
     <w:abstractNumId w:val="0"/>
+  </w:num>
+  <w:num w:numId="3">
+    <w:abstractNumId w:val="1"/>
   </w:num>
 </w:numbering>
 </file>
@@ -769,7 +1192,6 @@
   <w:style w:type="character" w:default="1" w:styleId="Absatz-Standardschriftart">
     <w:name w:val="Default Paragraph Font"/>
     <w:uiPriority w:val="1"/>
-    <w:semiHidden/>
     <w:unhideWhenUsed/>
   </w:style>
   <w:style w:type="table" w:default="1" w:styleId="NormaleTabelle">
@@ -803,6 +1225,29 @@
       <w:ind w:left="720"/>
       <w:contextualSpacing/>
     </w:pPr>
+  </w:style>
+  <w:style w:type="character" w:styleId="Hyperlink">
+    <w:name w:val="Hyperlink"/>
+    <w:basedOn w:val="Absatz-Standardschriftart"/>
+    <w:uiPriority w:val="99"/>
+    <w:unhideWhenUsed/>
+    <w:rsid w:val="00A66911"/>
+    <w:rPr>
+      <w:color w:val="0563C1" w:themeColor="hyperlink"/>
+      <w:u w:val="single"/>
+    </w:rPr>
+  </w:style>
+  <w:style w:type="character" w:styleId="NichtaufgelsteErwhnung">
+    <w:name w:val="Unresolved Mention"/>
+    <w:basedOn w:val="Absatz-Standardschriftart"/>
+    <w:uiPriority w:val="99"/>
+    <w:semiHidden/>
+    <w:unhideWhenUsed/>
+    <w:rsid w:val="00A66911"/>
+    <w:rPr>
+      <w:color w:val="605E5C"/>
+      <w:shd w:val="clear" w:color="auto" w:fill="E1DFDD"/>
+    </w:rPr>
   </w:style>
 </w:styles>
 </file>

</xml_diff>